<commit_message>
401703: Create adl4eclipse profile https://bugs.eclipse.org/bugs/show_bug.cgi?id=401703
</commit_message>
<xml_diff>
--- a/doc/DevelopperDocuments/extraplugins/ADL4eclipse/docs/ADL4EclipseDevelopperDoc.docx
+++ b/doc/DevelopperDocuments/extraplugins/ADL4eclipse/docs/ADL4EclipseDevelopperDoc.docx
@@ -1,9 +1,9 @@
 
 <file path=word/document.xml><?xml version="1.0" encoding="utf-8"?>
-<w:document xmlns:ve="http://schemas.openxmlformats.org/markup-compatibility/2006" xmlns:o="urn:schemas-microsoft-com:office:office" xmlns:r="http://schemas.openxmlformats.org/officeDocument/2006/relationships" xmlns:m="http://schemas.openxmlformats.org/officeDocument/2006/math" xmlns:v="urn:schemas-microsoft-com:vml" xmlns:wp="http://schemas.openxmlformats.org/drawingml/2006/wordprocessingDrawing" xmlns:w10="urn:schemas-microsoft-com:office:word" xmlns:w="http://schemas.openxmlformats.org/wordprocessingml/2006/main" xmlns:wne="http://schemas.microsoft.com/office/word/2006/wordml">
+<w:document xmlns:wpc="http://schemas.microsoft.com/office/word/2010/wordprocessingCanvas" xmlns:mc="http://schemas.openxmlformats.org/markup-compatibility/2006" xmlns:o="urn:schemas-microsoft-com:office:office" xmlns:r="http://schemas.openxmlformats.org/officeDocument/2006/relationships" xmlns:m="http://schemas.openxmlformats.org/officeDocument/2006/math" xmlns:v="urn:schemas-microsoft-com:vml" xmlns:wp14="http://schemas.microsoft.com/office/word/2010/wordprocessingDrawing" xmlns:wp="http://schemas.openxmlformats.org/drawingml/2006/wordprocessingDrawing" xmlns:w10="urn:schemas-microsoft-com:office:word" xmlns:w="http://schemas.openxmlformats.org/wordprocessingml/2006/main" xmlns:w14="http://schemas.microsoft.com/office/word/2010/wordml" xmlns:wpg="http://schemas.microsoft.com/office/word/2010/wordprocessingGroup" xmlns:wpi="http://schemas.microsoft.com/office/word/2010/wordprocessingInk" xmlns:wne="http://schemas.microsoft.com/office/word/2006/wordml" xmlns:wps="http://schemas.microsoft.com/office/word/2010/wordprocessingShape" mc:Ignorable="w14 wp14">
   <w:body>
-    <w:bookmarkStart w:id="0" w:name="OLE_LINK2" w:displacedByCustomXml="next"/>
-    <w:bookmarkStart w:id="1" w:name="OLE_LINK1" w:displacedByCustomXml="next"/>
+    <w:bookmarkStart w:id="0" w:name="OLE_LINK1" w:displacedByCustomXml="next"/>
+    <w:bookmarkStart w:id="1" w:name="OLE_LINK2" w:displacedByCustomXml="next"/>
     <w:sdt>
       <w:sdtPr>
         <w:rPr>
@@ -29,7 +29,7 @@
             <w:tblBorders>
               <w:left w:val="single" w:sz="18" w:space="0" w:color="FE8637" w:themeColor="accent1"/>
             </w:tblBorders>
-            <w:tblLook w:val="04A0"/>
+            <w:tblLook w:val="04A0" w:firstRow="1" w:lastRow="0" w:firstColumn="1" w:lastColumn="0" w:noHBand="0" w:noVBand="1"/>
           </w:tblPr>
           <w:tblGrid>
             <w:gridCol w:w="7442"/>
@@ -45,6 +45,7 @@
                 <w:dataBinding w:prefixMappings="xmlns:ns0='http://schemas.openxmlformats.org/officeDocument/2006/extended-properties'" w:xpath="/ns0:Properties[1]/ns0:Company[1]" w:storeItemID="{6668398D-A668-4E3E-A5EB-62B293D839F1}"/>
                 <w:text/>
               </w:sdtPr>
+              <w:sdtEndPr/>
               <w:sdtContent>
                 <w:tc>
                   <w:tcPr>
@@ -93,6 +94,7 @@
                   <w:dataBinding w:prefixMappings="xmlns:ns0='http://schemas.openxmlformats.org/package/2006/metadata/core-properties' xmlns:ns1='http://purl.org/dc/elements/1.1/'" w:xpath="/ns0:coreProperties[1]/ns1:title[1]" w:storeItemID="{6C3C8BC8-F283-45AE-878A-BAB7291924A1}"/>
                   <w:text/>
                 </w:sdtPr>
+                <w:sdtEndPr/>
                 <w:sdtContent>
                   <w:p>
                     <w:pPr>
@@ -153,6 +155,7 @@
                 <w:dataBinding w:prefixMappings="xmlns:ns0='http://schemas.openxmlformats.org/package/2006/metadata/core-properties' xmlns:ns1='http://purl.org/dc/elements/1.1/'" w:xpath="/ns0:coreProperties[1]/ns1:subject[1]" w:storeItemID="{6C3C8BC8-F283-45AE-878A-BAB7291924A1}"/>
                 <w:text/>
               </w:sdtPr>
+              <w:sdtEndPr/>
               <w:sdtContent>
                 <w:tc>
                   <w:tcPr>
@@ -240,7 +243,7 @@
           <w:tblPr>
             <w:tblpPr w:leftFromText="187" w:rightFromText="187" w:horzAnchor="margin" w:tblpXSpec="center" w:tblpYSpec="bottom"/>
             <w:tblW w:w="4000" w:type="pct"/>
-            <w:tblLook w:val="04A0"/>
+            <w:tblLook w:val="04A0" w:firstRow="1" w:lastRow="0" w:firstColumn="1" w:lastColumn="0" w:noHBand="0" w:noVBand="1"/>
           </w:tblPr>
           <w:tblGrid>
             <w:gridCol w:w="7442"/>
@@ -266,6 +269,7 @@
                   <w:dataBinding w:prefixMappings="xmlns:ns0='http://schemas.openxmlformats.org/package/2006/metadata/core-properties' xmlns:ns1='http://purl.org/dc/elements/1.1/'" w:xpath="/ns0:coreProperties[1]/ns1:creator[1]" w:storeItemID="{6C3C8BC8-F283-45AE-878A-BAB7291924A1}"/>
                   <w:text/>
                 </w:sdtPr>
+                <w:sdtEndPr/>
                 <w:sdtContent>
                   <w:p>
                     <w:pPr>
@@ -298,6 +302,7 @@
                     <w:calendar w:val="gregorian"/>
                   </w:date>
                 </w:sdtPr>
+                <w:sdtEndPr/>
                 <w:sdtContent>
                   <w:p>
                     <w:pPr>
@@ -398,7 +403,7 @@
                         <pic:cNvPicPr/>
                       </pic:nvPicPr>
                       <pic:blipFill>
-                        <a:blip r:embed="rId7" cstate="print"/>
+                        <a:blip r:embed="rId8" cstate="print"/>
                         <a:stretch>
                           <a:fillRect/>
                         </a:stretch>
@@ -485,6 +490,7 @@
           <w:docPartUnique/>
         </w:docPartObj>
       </w:sdtPr>
+      <w:sdtEndPr/>
       <w:sdtContent>
         <w:p>
           <w:pPr>
@@ -1843,7 +1849,92 @@
         <w:rPr>
           <w:lang w:val="en-US"/>
         </w:rPr>
-        <w:t>In order to be able to manage the architecture of papyrus, a model has to be done….</w:t>
+        <w:t>This document present the tool used to manage Eclipse plug-ins and features from a UML based Model.</w:t>
+      </w:r>
+    </w:p>
+    <w:p>
+      <w:pPr>
+        <w:rPr>
+          <w:lang w:val="en-US"/>
+        </w:rPr>
+      </w:pPr>
+      <w:r>
+        <w:rPr>
+          <w:lang w:val="en-US"/>
+        </w:rPr>
+        <w:t>This document is a developer document. It is divided into several parts:</w:t>
+      </w:r>
+    </w:p>
+    <w:p>
+      <w:pPr>
+        <w:pStyle w:val="Paragraphedeliste"/>
+        <w:numPr>
+          <w:ilvl w:val="0"/>
+          <w:numId w:val="18"/>
+        </w:numPr>
+        <w:rPr>
+          <w:lang w:val="en-US"/>
+        </w:rPr>
+      </w:pPr>
+      <w:r>
+        <w:rPr>
+          <w:lang w:val="en-US"/>
+        </w:rPr>
+        <w:t xml:space="preserve">Requirements </w:t>
+      </w:r>
+    </w:p>
+    <w:p>
+      <w:pPr>
+        <w:pStyle w:val="Paragraphedeliste"/>
+        <w:numPr>
+          <w:ilvl w:val="0"/>
+          <w:numId w:val="18"/>
+        </w:numPr>
+        <w:rPr>
+          <w:lang w:val="en-US"/>
+        </w:rPr>
+      </w:pPr>
+      <w:r>
+        <w:rPr>
+          <w:lang w:val="en-US"/>
+        </w:rPr>
+        <w:t>Use cases</w:t>
+      </w:r>
+    </w:p>
+    <w:p>
+      <w:pPr>
+        <w:pStyle w:val="Paragraphedeliste"/>
+        <w:numPr>
+          <w:ilvl w:val="0"/>
+          <w:numId w:val="18"/>
+        </w:numPr>
+        <w:rPr>
+          <w:lang w:val="en-US"/>
+        </w:rPr>
+      </w:pPr>
+      <w:r>
+        <w:rPr>
+          <w:lang w:val="en-US"/>
+        </w:rPr>
+        <w:t>Design of the tool.</w:t>
+      </w:r>
+    </w:p>
+    <w:p>
+      <w:pPr>
+        <w:pStyle w:val="Paragraphedeliste"/>
+        <w:numPr>
+          <w:ilvl w:val="0"/>
+          <w:numId w:val="18"/>
+        </w:numPr>
+        <w:rPr>
+          <w:lang w:val="en-US"/>
+        </w:rPr>
+      </w:pPr>
+      <w:r>
+        <w:rPr>
+          <w:lang w:val="en-US"/>
+        </w:rPr>
+        <w:t>An application to Papyrus.</w:t>
       </w:r>
     </w:p>
     <w:p>
@@ -2318,10 +2409,10 @@
           <w:lang w:eastAsia="fr-FR"/>
         </w:rPr>
         <w:drawing>
-          <wp:inline distT="0" distB="0" distL="0" distR="0">
-            <wp:extent cx="5967351" cy="3993352"/>
-            <wp:effectExtent l="19050" t="0" r="0" b="0"/>
-            <wp:docPr id="1" name="Image 1"/>
+          <wp:inline distT="0" distB="0" distL="0" distR="0" wp14:anchorId="695F42D0" wp14:editId="4FA1AA33">
+            <wp:extent cx="5760720" cy="4440274"/>
+            <wp:effectExtent l="0" t="0" r="0" b="0"/>
+            <wp:docPr id="4" name="Image 4"/>
             <wp:cNvGraphicFramePr>
               <a:graphicFrameLocks xmlns:a="http://schemas.openxmlformats.org/drawingml/2006/main" noChangeAspect="1"/>
             </wp:cNvGraphicFramePr>
@@ -2333,8 +2424,7 @@
                     <pic:cNvPicPr/>
                   </pic:nvPicPr>
                   <pic:blipFill>
-                    <a:blip r:embed="rId8" cstate="print"/>
-                    <a:srcRect l="4027" t="3116" r="4139"/>
+                    <a:blip r:embed="rId9"/>
                     <a:stretch>
                       <a:fillRect/>
                     </a:stretch>
@@ -2342,7 +2432,7 @@
                   <pic:spPr>
                     <a:xfrm>
                       <a:off x="0" y="0"/>
-                      <a:ext cx="5967351" cy="3993352"/>
+                      <a:ext cx="5760720" cy="4440274"/>
                     </a:xfrm>
                     <a:prstGeom prst="rect">
                       <a:avLst/>
@@ -2354,6 +2444,8 @@
           </wp:inline>
         </w:drawing>
       </w:r>
+      <w:bookmarkStart w:id="5" w:name="_GoBack"/>
+      <w:bookmarkEnd w:id="5"/>
     </w:p>
     <w:p>
       <w:pPr>
@@ -2399,7 +2491,7 @@
           <w:lang w:val="en-US"/>
         </w:rPr>
       </w:pPr>
-      <w:bookmarkStart w:id="5" w:name="_Toc372642753"/>
+      <w:bookmarkStart w:id="6" w:name="_Toc372642753"/>
       <w:r>
         <w:rPr>
           <w:lang w:val="en-US"/>
@@ -2418,7 +2510,7 @@
         </w:rPr>
         <w:t>ins</w:t>
       </w:r>
-      <w:bookmarkEnd w:id="5"/>
+      <w:bookmarkEnd w:id="6"/>
     </w:p>
     <w:p>
       <w:pPr>
@@ -2910,7 +3002,7 @@
                     <pic:cNvPicPr/>
                   </pic:nvPicPr>
                   <pic:blipFill rotWithShape="1">
-                    <a:blip r:embed="rId9" cstate="print"/>
+                    <a:blip r:embed="rId10" cstate="print"/>
                     <a:srcRect r="7068" b="8479"/>
                     <a:stretch/>
                   </pic:blipFill>
@@ -2927,7 +3019,7 @@
                     </a:ln>
                     <a:extLst>
                       <a:ext uri="{53640926-AAD7-44D8-BBD7-CCE9431645EC}">
-                        <a14:shadowObscured xmlns:a14="http://schemas.microsoft.com/office/drawing/2010/main" xmlns:wps="http://schemas.microsoft.com/office/word/2010/wordprocessingShape" xmlns:wpi="http://schemas.microsoft.com/office/word/2010/wordprocessingInk" xmlns:wpg="http://schemas.microsoft.com/office/word/2010/wordprocessingGroup" xmlns:w14="http://schemas.microsoft.com/office/word/2010/wordml" xmlns:w="http://schemas.openxmlformats.org/wordprocessingml/2006/main" xmlns:w10="urn:schemas-microsoft-com:office:word" xmlns:wp14="http://schemas.microsoft.com/office/word/2010/wordprocessingDrawing" xmlns:v="urn:schemas-microsoft-com:vml" xmlns:o="urn:schemas-microsoft-com:office:office" xmlns:mc="http://schemas.openxmlformats.org/markup-compatibility/2006" xmlns:wpc="http://schemas.microsoft.com/office/word/2010/wordprocessingCanvas" xmlns=""/>
+                        <a14:shadowObscured xmlns:a14="http://schemas.microsoft.com/office/drawing/2010/main"/>
                       </a:ext>
                     </a:extLst>
                   </pic:spPr>
@@ -2945,7 +3037,7 @@
           <w:lang w:val="en-US"/>
         </w:rPr>
       </w:pPr>
-      <w:bookmarkStart w:id="6" w:name="_Ref372619668"/>
+      <w:bookmarkStart w:id="7" w:name="_Ref372619668"/>
       <w:r>
         <w:t xml:space="preserve">Figure </w:t>
       </w:r>
@@ -2967,15 +3059,15 @@
       <w:r>
         <w:fldChar w:fldCharType="end"/>
       </w:r>
-      <w:bookmarkEnd w:id="6"/>
+      <w:bookmarkEnd w:id="7"/>
       <w:r>
         <w:t xml:space="preserve">: </w:t>
       </w:r>
-      <w:bookmarkStart w:id="7" w:name="_Ref372619660"/>
+      <w:bookmarkStart w:id="8" w:name="_Ref372619660"/>
       <w:r>
         <w:t>Import Menu</w:t>
       </w:r>
-      <w:bookmarkEnd w:id="7"/>
+      <w:bookmarkEnd w:id="8"/>
     </w:p>
     <w:p>
       <w:pPr>
@@ -3003,7 +3095,7 @@
                     <pic:cNvPicPr/>
                   </pic:nvPicPr>
                   <pic:blipFill rotWithShape="1">
-                    <a:blip r:embed="rId10" cstate="print"/>
+                    <a:blip r:embed="rId11" cstate="print"/>
                     <a:srcRect l="1997" t="1119" r="5441" b="1008"/>
                     <a:stretch/>
                   </pic:blipFill>
@@ -3020,7 +3112,7 @@
                     </a:ln>
                     <a:extLst>
                       <a:ext uri="{53640926-AAD7-44D8-BBD7-CCE9431645EC}">
-                        <a14:shadowObscured xmlns:a14="http://schemas.microsoft.com/office/drawing/2010/main" xmlns:wps="http://schemas.microsoft.com/office/word/2010/wordprocessingShape" xmlns:wpi="http://schemas.microsoft.com/office/word/2010/wordprocessingInk" xmlns:wpg="http://schemas.microsoft.com/office/word/2010/wordprocessingGroup" xmlns:w14="http://schemas.microsoft.com/office/word/2010/wordml" xmlns:w="http://schemas.openxmlformats.org/wordprocessingml/2006/main" xmlns:w10="urn:schemas-microsoft-com:office:word" xmlns:wp14="http://schemas.microsoft.com/office/word/2010/wordprocessingDrawing" xmlns:v="urn:schemas-microsoft-com:vml" xmlns:o="urn:schemas-microsoft-com:office:office" xmlns:mc="http://schemas.openxmlformats.org/markup-compatibility/2006" xmlns:wpc="http://schemas.microsoft.com/office/word/2010/wordprocessingCanvas" xmlns=""/>
+                        <a14:shadowObscured xmlns:a14="http://schemas.microsoft.com/office/drawing/2010/main"/>
                       </a:ext>
                     </a:extLst>
                   </pic:spPr>
@@ -3038,7 +3130,7 @@
           <w:lang w:val="en-US"/>
         </w:rPr>
       </w:pPr>
-      <w:bookmarkStart w:id="8" w:name="_Ref372619859"/>
+      <w:bookmarkStart w:id="9" w:name="_Ref372619859"/>
       <w:r>
         <w:rPr>
           <w:lang w:val="en-US"/>
@@ -3067,7 +3159,7 @@
       <w:r>
         <w:fldChar w:fldCharType="end"/>
       </w:r>
-      <w:bookmarkEnd w:id="8"/>
+      <w:bookmarkEnd w:id="9"/>
       <w:r>
         <w:rPr>
           <w:lang w:val="en-US"/>
@@ -3230,7 +3322,7 @@
                     <pic:cNvPicPr/>
                   </pic:nvPicPr>
                   <pic:blipFill rotWithShape="1">
-                    <a:blip r:embed="rId11" cstate="print"/>
+                    <a:blip r:embed="rId12" cstate="print"/>
                     <a:srcRect l="1031" r="1299" b="790"/>
                     <a:stretch/>
                   </pic:blipFill>
@@ -3247,7 +3339,7 @@
                     </a:ln>
                     <a:extLst>
                       <a:ext uri="{53640926-AAD7-44D8-BBD7-CCE9431645EC}">
-                        <a14:shadowObscured xmlns:a14="http://schemas.microsoft.com/office/drawing/2010/main" xmlns:wps="http://schemas.microsoft.com/office/word/2010/wordprocessingShape" xmlns:wpi="http://schemas.microsoft.com/office/word/2010/wordprocessingInk" xmlns:wpg="http://schemas.microsoft.com/office/word/2010/wordprocessingGroup" xmlns:w14="http://schemas.microsoft.com/office/word/2010/wordml" xmlns:w="http://schemas.openxmlformats.org/wordprocessingml/2006/main" xmlns:w10="urn:schemas-microsoft-com:office:word" xmlns:wp14="http://schemas.microsoft.com/office/word/2010/wordprocessingDrawing" xmlns:v="urn:schemas-microsoft-com:vml" xmlns:o="urn:schemas-microsoft-com:office:office" xmlns:mc="http://schemas.openxmlformats.org/markup-compatibility/2006" xmlns:wpc="http://schemas.microsoft.com/office/word/2010/wordprocessingCanvas" xmlns=""/>
+                        <a14:shadowObscured xmlns:a14="http://schemas.microsoft.com/office/drawing/2010/main"/>
                       </a:ext>
                     </a:extLst>
                   </pic:spPr>
@@ -3265,7 +3357,7 @@
           <w:lang w:val="en-US"/>
         </w:rPr>
       </w:pPr>
-      <w:bookmarkStart w:id="9" w:name="_Ref372619965"/>
+      <w:bookmarkStart w:id="10" w:name="_Ref372619965"/>
       <w:r>
         <w:t xml:space="preserve">Figure </w:t>
       </w:r>
@@ -3287,7 +3379,7 @@
       <w:r>
         <w:fldChar w:fldCharType="end"/>
       </w:r>
-      <w:bookmarkEnd w:id="9"/>
+      <w:bookmarkEnd w:id="10"/>
       <w:r>
         <w:t>: P</w:t>
       </w:r>
@@ -3307,14 +3399,14 @@
           <w:lang w:val="en-US"/>
         </w:rPr>
       </w:pPr>
-      <w:bookmarkStart w:id="10" w:name="_Toc372642754"/>
+      <w:bookmarkStart w:id="11" w:name="_Toc372642754"/>
       <w:r>
         <w:rPr>
           <w:lang w:val="en-US"/>
         </w:rPr>
         <w:t>Import Features</w:t>
       </w:r>
-      <w:bookmarkEnd w:id="10"/>
+      <w:bookmarkEnd w:id="11"/>
     </w:p>
     <w:p>
       <w:pPr>
@@ -3605,7 +3697,7 @@
           <w:lang w:val="en-US"/>
         </w:rPr>
       </w:pPr>
-      <w:bookmarkStart w:id="11" w:name="_Toc372642755"/>
+      <w:bookmarkStart w:id="12" w:name="_Toc372642755"/>
       <w:proofErr w:type="spellStart"/>
       <w:r>
         <w:rPr>
@@ -3613,7 +3705,7 @@
         </w:rPr>
         <w:t>AdvanceImportPlugins</w:t>
       </w:r>
-      <w:bookmarkEnd w:id="11"/>
+      <w:bookmarkEnd w:id="12"/>
       <w:proofErr w:type="spellEnd"/>
     </w:p>
     <w:p>
@@ -3848,7 +3940,7 @@
           <w:lang w:val="en-US"/>
         </w:rPr>
       </w:pPr>
-      <w:bookmarkStart w:id="12" w:name="_Toc372642756"/>
+      <w:bookmarkStart w:id="13" w:name="_Toc372642756"/>
       <w:proofErr w:type="spellStart"/>
       <w:r>
         <w:rPr>
@@ -3856,7 +3948,7 @@
         </w:rPr>
         <w:t>GeneratePlugins</w:t>
       </w:r>
-      <w:bookmarkEnd w:id="12"/>
+      <w:bookmarkEnd w:id="13"/>
       <w:proofErr w:type="spellEnd"/>
     </w:p>
     <w:p>
@@ -3974,7 +4066,7 @@
           <w:lang w:val="en-US"/>
         </w:rPr>
       </w:pPr>
-      <w:bookmarkStart w:id="13" w:name="_Toc372642757"/>
+      <w:bookmarkStart w:id="14" w:name="_Toc372642757"/>
       <w:proofErr w:type="spellStart"/>
       <w:r>
         <w:rPr>
@@ -3982,7 +4074,7 @@
         </w:rPr>
         <w:t>GenerateFeatures</w:t>
       </w:r>
-      <w:bookmarkEnd w:id="13"/>
+      <w:bookmarkEnd w:id="14"/>
       <w:proofErr w:type="spellEnd"/>
     </w:p>
     <w:p>
@@ -4096,27 +4188,13 @@
           <w:lang w:val="en-US"/>
         </w:rPr>
       </w:pPr>
-      <w:bookmarkStart w:id="14" w:name="_Toc372642758"/>
       <w:r>
         <w:rPr>
           <w:lang w:val="en-US"/>
         </w:rPr>
         <w:lastRenderedPageBreak/>
-        <w:t xml:space="preserve">Solution </w:t>
-      </w:r>
-      <w:r>
-        <w:rPr>
-          <w:lang w:val="en-US"/>
-        </w:rPr>
-        <w:t>propos</w:t>
-      </w:r>
-      <w:r>
-        <w:rPr>
-          <w:lang w:val="en-US"/>
-        </w:rPr>
-        <w:t>al</w:t>
-      </w:r>
-      <w:bookmarkEnd w:id="14"/>
+        <w:t>Design</w:t>
+      </w:r>
     </w:p>
     <w:p>
       <w:pPr>
@@ -4182,7 +4260,7 @@
                     <pic:cNvPicPr/>
                   </pic:nvPicPr>
                   <pic:blipFill>
-                    <a:blip r:embed="rId12" cstate="print"/>
+                    <a:blip r:embed="rId13" cstate="print"/>
                     <a:stretch>
                       <a:fillRect/>
                     </a:stretch>
@@ -4543,8 +4621,6 @@
         </w:rPr>
         <w:t>are not present in this profile. Nevertheless, this element could be added if needed.</w:t>
       </w:r>
-      <w:bookmarkStart w:id="16" w:name="_GoBack"/>
-      <w:bookmarkEnd w:id="16"/>
     </w:p>
     <w:p>
       <w:pPr>
@@ -4585,7 +4661,7 @@
                     <pic:cNvPicPr/>
                   </pic:nvPicPr>
                   <pic:blipFill>
-                    <a:blip r:embed="rId13" cstate="print"/>
+                    <a:blip r:embed="rId14" cstate="print"/>
                     <a:srcRect r="14639"/>
                     <a:stretch>
                       <a:fillRect/>
@@ -4808,6 +4884,7 @@
       <w:r>
         <w:rPr>
           <w:rFonts w:ascii="Century Schoolbook" w:hAnsi="Century Schoolbook"/>
+          <w:lang w:val="en-US"/>
         </w:rPr>
         <w:t>[2]</w:t>
       </w:r>
@@ -4831,21 +4908,33 @@
         </w:rPr>
         <w:t>Because this element can contains java classes, packages or properties, the bundle stereotype extends the Component meta-class (</w:t>
       </w:r>
-      <w:fldSimple w:instr=" REF _Ref372632154 \h  \* MERGEFORMAT ">
-        <w:r>
-          <w:rPr>
-            <w:lang w:val="en-US"/>
-          </w:rPr>
-          <w:t xml:space="preserve">Figure </w:t>
-        </w:r>
-        <w:r>
-          <w:rPr>
-            <w:noProof/>
-            <w:lang w:val="en-US"/>
-          </w:rPr>
-          <w:t>7</w:t>
-        </w:r>
-      </w:fldSimple>
+      <w:r>
+        <w:fldChar w:fldCharType="begin"/>
+      </w:r>
+      <w:r>
+        <w:rPr>
+          <w:lang w:val="en-US"/>
+        </w:rPr>
+        <w:instrText xml:space="preserve"> REF _Ref372632154 \h  \* MERGEFORMAT </w:instrText>
+      </w:r>
+      <w:r>
+        <w:fldChar w:fldCharType="separate"/>
+      </w:r>
+      <w:r>
+        <w:rPr>
+          <w:lang w:val="en-US"/>
+        </w:rPr>
+        <w:t xml:space="preserve">Figure </w:t>
+      </w:r>
+      <w:r>
+        <w:rPr>
+          <w:lang w:val="en-US"/>
+        </w:rPr>
+        <w:t>7</w:t>
+      </w:r>
+      <w:r>
+        <w:fldChar w:fldCharType="end"/>
+      </w:r>
       <w:r>
         <w:rPr>
           <w:lang w:val="en-US"/>
@@ -4995,6 +5084,7 @@
         <w:rPr>
           <w:lang w:val="en-US"/>
         </w:rPr>
+        <w:lastRenderedPageBreak/>
         <w:t>The Bundle-Activator header specifies the name of the class used to start and stop the bundle</w:t>
       </w:r>
       <w:r>
@@ -6082,6 +6172,7 @@
         <w:rPr>
           <w:lang w:val="en-US"/>
         </w:rPr>
+        <w:lastRenderedPageBreak/>
         <w:t>It specifies if this plug-in must appear only on time in the platform.</w:t>
       </w:r>
     </w:p>
@@ -6652,31 +6743,10 @@
         </w:rPr>
       </w:pPr>
       <w:r>
-        <w:t xml:space="preserve">The Import-Package header </w:t>
-      </w:r>
-      <w:proofErr w:type="spellStart"/>
-      <w:r>
-        <w:t>declares</w:t>
-      </w:r>
-      <w:proofErr w:type="spellEnd"/>
-      <w:r>
-        <w:t xml:space="preserve"> the </w:t>
-      </w:r>
-      <w:proofErr w:type="spellStart"/>
-      <w:r>
-        <w:t>imported</w:t>
-      </w:r>
-      <w:proofErr w:type="spellEnd"/>
-      <w:r>
-        <w:t xml:space="preserve"> packages for </w:t>
-      </w:r>
-      <w:proofErr w:type="spellStart"/>
-      <w:r>
-        <w:t>this</w:t>
-      </w:r>
-      <w:proofErr w:type="spellEnd"/>
-      <w:r>
-        <w:t xml:space="preserve"> bundle</w:t>
+        <w:rPr>
+          <w:lang w:val="en-US"/>
+        </w:rPr>
+        <w:t>The Import-Package header declares the imported packages for this bundle</w:t>
       </w:r>
       <w:r>
         <w:rPr>
@@ -7013,6 +7083,7 @@
           <w:i/>
           <w:lang w:val="en-US"/>
         </w:rPr>
+        <w:lastRenderedPageBreak/>
         <w:t>atleast</w:t>
       </w:r>
       <w:proofErr w:type="spellEnd"/>
@@ -7340,7 +7411,7 @@
                     <pic:cNvPicPr/>
                   </pic:nvPicPr>
                   <pic:blipFill>
-                    <a:blip r:embed="rId14" cstate="print"/>
+                    <a:blip r:embed="rId15" cstate="print"/>
                     <a:srcRect l="1319" r="3441"/>
                     <a:stretch>
                       <a:fillRect/>
@@ -7370,7 +7441,7 @@
           <w:lang w:val="en-US"/>
         </w:rPr>
       </w:pPr>
-      <w:bookmarkStart w:id="17" w:name="_Ref372632154"/>
+      <w:bookmarkStart w:id="16" w:name="_Ref372632154"/>
       <w:r>
         <w:rPr>
           <w:lang w:val="en-US"/>
@@ -7399,25 +7470,61 @@
       <w:r>
         <w:fldChar w:fldCharType="end"/>
       </w:r>
+      <w:bookmarkEnd w:id="16"/>
+      <w:r>
+        <w:rPr>
+          <w:lang w:val="en-US"/>
+        </w:rPr>
+        <w:t>:</w:t>
+      </w:r>
+      <w:r>
+        <w:rPr>
+          <w:lang w:val="en-US"/>
+        </w:rPr>
+        <w:t xml:space="preserve"> </w:t>
+      </w:r>
+      <w:r>
+        <w:rPr>
+          <w:lang w:val="en-US"/>
+        </w:rPr>
+        <w:t>Extension of OSGI stereotypes</w:t>
+      </w:r>
+    </w:p>
+    <w:p>
+      <w:pPr>
+        <w:ind w:left="0"/>
+        <w:rPr>
+          <w:lang w:val="en-US"/>
+        </w:rPr>
+      </w:pPr>
+      <w:r>
+        <w:rPr>
+          <w:lang w:val="en-US"/>
+        </w:rPr>
+        <w:t>.</w:t>
+      </w:r>
+    </w:p>
+    <w:p>
+      <w:pPr>
+        <w:pStyle w:val="Titre2"/>
+        <w:rPr>
+          <w:lang w:val="en-US"/>
+        </w:rPr>
+      </w:pPr>
+      <w:bookmarkStart w:id="17" w:name="_Toc372642760"/>
+      <w:r>
+        <w:rPr>
+          <w:lang w:val="en-US"/>
+        </w:rPr>
+        <w:t xml:space="preserve">The plug-in </w:t>
+      </w:r>
+      <w:r>
+        <w:rPr>
+          <w:lang w:val="en-US"/>
+        </w:rPr>
+        <w:t>org.eclipse.papyrus.adl4eclipse.profile</w:t>
+      </w:r>
       <w:bookmarkEnd w:id="17"/>
-      <w:r>
-        <w:rPr>
-          <w:lang w:val="en-US"/>
-        </w:rPr>
-        <w:t>:</w:t>
-      </w:r>
-      <w:r>
-        <w:rPr>
-          <w:lang w:val="en-US"/>
-        </w:rPr>
-        <w:t xml:space="preserve"> </w:t>
-      </w:r>
-      <w:r>
-        <w:rPr>
-          <w:lang w:val="en-US"/>
-        </w:rPr>
-        <w:t>Extension of OSGI stereotypes</w:t>
-      </w:r>
     </w:p>
     <w:p>
       <w:pPr>
@@ -7430,115 +7537,80 @@
         <w:rPr>
           <w:lang w:val="en-US"/>
         </w:rPr>
+        <w:t>This plug</w:t>
+      </w:r>
+      <w:r>
+        <w:rPr>
+          <w:lang w:val="en-US"/>
+        </w:rPr>
+        <w:t>-</w:t>
+      </w:r>
+      <w:r>
+        <w:rPr>
+          <w:lang w:val="en-US"/>
+        </w:rPr>
+        <w:t>in contains a profile that extends the OSGI profile.</w:t>
+      </w:r>
+      <w:r>
+        <w:rPr>
+          <w:lang w:val="en-US"/>
+        </w:rPr>
+        <w:t xml:space="preserve"> It defines the notion dedicated to the eclipse world.</w:t>
+      </w:r>
+    </w:p>
+    <w:p>
+      <w:pPr>
+        <w:rPr>
+          <w:lang w:val="en-US"/>
+        </w:rPr>
+      </w:pPr>
+      <w:r>
+        <w:rPr>
+          <w:lang w:val="en-US"/>
+        </w:rPr>
+        <w:lastRenderedPageBreak/>
+        <w:t xml:space="preserve">Each stereotype is detailed.  Some description comes directly from eclipse specification </w:t>
+      </w:r>
+      <w:r>
+        <w:rPr>
+          <w:lang w:val="en-US"/>
+        </w:rPr>
+        <w:fldChar w:fldCharType="begin"/>
+      </w:r>
+      <w:r>
+        <w:rPr>
+          <w:lang w:val="en-US"/>
+        </w:rPr>
+        <w:instrText xml:space="preserve"> ADDIN ZOTERO_ITEM CSL_CITATION {"citationID":"2md7eedsd3","properties":{"formattedCitation":"[1]","plainCitation":"[1]"},"citationItems":[{"id":182,"uris":["http://zotero.org/users/local/8bFuLXvz/items/FXHBGT9G"],"uri":["http://zotero.org/users/local/8bFuLXvz/items/FXHBGT9G"],"itemData":{"id":182,"type":"webpage","title":"Help - Platform Plug-in Developer Guide - Eclipse Platform","URL":"http://help.eclipse.org/juno/index.jsp?topic=%2Forg.eclipse.platform.doc.isv%2Freference%2Fmisc%2Fbundle_manifest.html","accessed":{"date-parts":[["2013",11,19]]}}}],"schema":"https://github.com/citation-style-language/schema/raw/master/csl-citation.json"} </w:instrText>
+      </w:r>
+      <w:r>
+        <w:rPr>
+          <w:lang w:val="en-US"/>
+        </w:rPr>
+        <w:fldChar w:fldCharType="separate"/>
+      </w:r>
+      <w:r>
+        <w:rPr>
+          <w:rFonts w:ascii="Century Schoolbook" w:hAnsi="Century Schoolbook"/>
+          <w:lang w:val="en-US"/>
+        </w:rPr>
+        <w:t>[1]</w:t>
+      </w:r>
+      <w:r>
+        <w:rPr>
+          <w:lang w:val="en-US"/>
+        </w:rPr>
+        <w:fldChar w:fldCharType="end"/>
+      </w:r>
+      <w:r>
+        <w:rPr>
+          <w:lang w:val="en-US"/>
+        </w:rPr>
         <w:t>.</w:t>
       </w:r>
     </w:p>
     <w:p>
       <w:pPr>
-        <w:pStyle w:val="Titre2"/>
-        <w:rPr>
-          <w:lang w:val="en-US"/>
-        </w:rPr>
-      </w:pPr>
-      <w:bookmarkStart w:id="18" w:name="_Toc372642760"/>
-      <w:r>
-        <w:rPr>
-          <w:lang w:val="en-US"/>
-        </w:rPr>
-        <w:t xml:space="preserve">The plug-in </w:t>
-      </w:r>
-      <w:r>
-        <w:rPr>
-          <w:lang w:val="en-US"/>
-        </w:rPr>
-        <w:t>org.eclipse.papyrus.adl4eclipse.profile</w:t>
-      </w:r>
-      <w:bookmarkEnd w:id="18"/>
-    </w:p>
-    <w:p>
-      <w:pPr>
-        <w:ind w:left="0"/>
-        <w:rPr>
-          <w:lang w:val="en-US"/>
-        </w:rPr>
-      </w:pPr>
-      <w:r>
-        <w:rPr>
-          <w:lang w:val="en-US"/>
-        </w:rPr>
-        <w:t>This plug</w:t>
-      </w:r>
-      <w:r>
-        <w:rPr>
-          <w:lang w:val="en-US"/>
-        </w:rPr>
-        <w:t>-</w:t>
-      </w:r>
-      <w:r>
-        <w:rPr>
-          <w:lang w:val="en-US"/>
-        </w:rPr>
-        <w:t>in contains a profile that extends the OSGI profile.</w:t>
-      </w:r>
-      <w:r>
-        <w:rPr>
-          <w:lang w:val="en-US"/>
-        </w:rPr>
-        <w:t xml:space="preserve"> It defines the notion dedicated to the eclipse world.</w:t>
-      </w:r>
-    </w:p>
-    <w:p>
-      <w:pPr>
-        <w:rPr>
-          <w:lang w:val="en-US"/>
-        </w:rPr>
-      </w:pPr>
-      <w:r>
-        <w:rPr>
-          <w:lang w:val="en-US"/>
-        </w:rPr>
-        <w:t xml:space="preserve">Each stereotype is detailed.  Some description comes directly from eclipse specification </w:t>
-      </w:r>
-      <w:r>
-        <w:rPr>
-          <w:lang w:val="en-US"/>
-        </w:rPr>
-        <w:fldChar w:fldCharType="begin"/>
-      </w:r>
-      <w:r>
-        <w:rPr>
-          <w:lang w:val="en-US"/>
-        </w:rPr>
-        <w:instrText xml:space="preserve"> ADDIN ZOTERO_ITEM CSL_CITATION {"citationID":"2md7eedsd3","properties":{"formattedCitation":"[1]","plainCitation":"[1]"},"citationItems":[{"id":182,"uris":["http://zotero.org/users/local/8bFuLXvz/items/FXHBGT9G"],"uri":["http://zotero.org/users/local/8bFuLXvz/items/FXHBGT9G"],"itemData":{"id":182,"type":"webpage","title":"Help - Platform Plug-in Developer Guide - Eclipse Platform","URL":"http://help.eclipse.org/juno/index.jsp?topic=%2Forg.eclipse.platform.doc.isv%2Freference%2Fmisc%2Fbundle_manifest.html","accessed":{"date-parts":[["2013",11,19]]}}}],"schema":"https://github.com/citation-style-language/schema/raw/master/csl-citation.json"} </w:instrText>
-      </w:r>
-      <w:r>
-        <w:rPr>
-          <w:lang w:val="en-US"/>
-        </w:rPr>
-        <w:fldChar w:fldCharType="separate"/>
-      </w:r>
-      <w:r>
-        <w:rPr>
-          <w:rFonts w:ascii="Century Schoolbook" w:hAnsi="Century Schoolbook"/>
-          <w:lang w:val="en-US"/>
-        </w:rPr>
-        <w:t>[1]</w:t>
-      </w:r>
-      <w:r>
-        <w:rPr>
-          <w:lang w:val="en-US"/>
-        </w:rPr>
-        <w:fldChar w:fldCharType="end"/>
-      </w:r>
-      <w:r>
-        <w:rPr>
-          <w:lang w:val="en-US"/>
-        </w:rPr>
-        <w:t>.</w:t>
-      </w:r>
-    </w:p>
-    <w:p>
-      <w:pPr>
         <w:pStyle w:val="Titre4"/>
         <w:rPr>
           <w:lang w:val="en-US"/>
@@ -7548,7 +7620,6 @@
         <w:rPr>
           <w:lang w:val="en-US"/>
         </w:rPr>
-        <w:lastRenderedPageBreak/>
         <w:t>Plug-in stereotype</w:t>
       </w:r>
     </w:p>
@@ -8460,6 +8531,7 @@
         <w:rPr>
           <w:lang w:val="en-US"/>
         </w:rPr>
+        <w:lastRenderedPageBreak/>
         <w:t>The Eclipse-</w:t>
       </w:r>
       <w:proofErr w:type="spellStart"/>
@@ -8641,7 +8713,7 @@
                     <pic:cNvPicPr/>
                   </pic:nvPicPr>
                   <pic:blipFill>
-                    <a:blip r:embed="rId15" cstate="print"/>
+                    <a:blip r:embed="rId16" cstate="print"/>
                     <a:srcRect l="27843" r="743" b="8084"/>
                     <a:stretch>
                       <a:fillRect/>
@@ -9038,6 +9110,7 @@
         <w:rPr>
           <w:lang w:val="en-US"/>
         </w:rPr>
+        <w:lastRenderedPageBreak/>
         <w:t>o</w:t>
       </w:r>
       <w:r>
@@ -9067,7 +9140,6 @@
           <w:lang w:val="en-US"/>
         </w:rPr>
       </w:pPr>
-      <w:proofErr w:type="spellStart"/>
       <w:r>
         <w:rPr>
           <w:b/>
@@ -9076,7 +9148,6 @@
         </w:rPr>
         <w:t>plugins</w:t>
       </w:r>
-      <w:proofErr w:type="spellEnd"/>
       <w:r>
         <w:rPr>
           <w:b/>
@@ -9084,43 +9155,20 @@
           <w:lang w:val="en-US"/>
         </w:rPr>
         <w:tab/>
-      </w:r>
-      <w:proofErr w:type="spellStart"/>
-      <w:r>
-        <w:rPr>
-          <w:b/>
-          <w:i/>
-          <w:lang w:val="en-US"/>
-        </w:rPr>
         <w:t>Plugin</w:t>
       </w:r>
-      <w:proofErr w:type="spellEnd"/>
-    </w:p>
-    <w:p>
-      <w:pPr>
-        <w:rPr>
-          <w:lang w:val="en-US"/>
-        </w:rPr>
-      </w:pPr>
-      <w:r>
-        <w:rPr>
-          <w:lang w:val="en-US"/>
-        </w:rPr>
-        <w:t xml:space="preserve">List of packaged </w:t>
-      </w:r>
-      <w:proofErr w:type="spellStart"/>
-      <w:r>
-        <w:rPr>
-          <w:lang w:val="en-US"/>
-        </w:rPr>
-        <w:t>plugins</w:t>
-      </w:r>
-      <w:proofErr w:type="spellEnd"/>
-      <w:r>
-        <w:rPr>
-          <w:lang w:val="en-US"/>
-        </w:rPr>
-        <w:t xml:space="preserve"> in the feature</w:t>
+    </w:p>
+    <w:p>
+      <w:pPr>
+        <w:rPr>
+          <w:lang w:val="en-US"/>
+        </w:rPr>
+      </w:pPr>
+      <w:r>
+        <w:rPr>
+          <w:lang w:val="en-US"/>
+        </w:rPr>
+        <w:t>List of packaged plugins in the feature</w:t>
       </w:r>
     </w:p>
     <w:p>
@@ -9412,6 +9460,7 @@
           <w:noProof/>
           <w:lang w:eastAsia="fr-FR"/>
         </w:rPr>
+        <w:lastRenderedPageBreak/>
         <w:drawing>
           <wp:inline distT="0" distB="0" distL="0" distR="0">
             <wp:extent cx="5687043" cy="4238529"/>
@@ -9428,7 +9477,7 @@
                     <pic:cNvPicPr/>
                   </pic:nvPicPr>
                   <pic:blipFill>
-                    <a:blip r:embed="rId16" cstate="print"/>
+                    <a:blip r:embed="rId17" cstate="print"/>
                     <a:srcRect l="5567" r="5381"/>
                     <a:stretch>
                       <a:fillRect/>
@@ -9506,12 +9555,11 @@
           <w:lang w:val="en-US"/>
         </w:rPr>
       </w:pPr>
-      <w:bookmarkStart w:id="19" w:name="_Toc372642761"/>
-      <w:r>
-        <w:rPr>
-          <w:lang w:val="en-US"/>
-        </w:rPr>
-        <w:lastRenderedPageBreak/>
+      <w:bookmarkStart w:id="18" w:name="_Toc372642761"/>
+      <w:r>
+        <w:rPr>
+          <w:lang w:val="en-US"/>
+        </w:rPr>
         <w:t xml:space="preserve">The plug-in </w:t>
       </w:r>
       <w:r>
@@ -9520,80 +9568,80 @@
         </w:rPr>
         <w:t>org.eclipse.papyrus.adl4eclipsetool</w:t>
       </w:r>
+      <w:bookmarkEnd w:id="18"/>
+    </w:p>
+    <w:p>
+      <w:pPr>
+        <w:rPr>
+          <w:lang w:val="en-US"/>
+        </w:rPr>
+      </w:pPr>
+      <w:r>
+        <w:rPr>
+          <w:lang w:val="en-US"/>
+        </w:rPr>
+        <w:t xml:space="preserve">This plug-in contains algorithm to allow the creation </w:t>
+      </w:r>
+      <w:r>
+        <w:rPr>
+          <w:lang w:val="en-US"/>
+        </w:rPr>
+        <w:t>of model</w:t>
+      </w:r>
+      <w:r>
+        <w:rPr>
+          <w:lang w:val="en-US"/>
+        </w:rPr>
+        <w:t xml:space="preserve"> from the structure of plug-ins or feature.</w:t>
+      </w:r>
+    </w:p>
+    <w:p>
+      <w:pPr>
+        <w:rPr>
+          <w:lang w:val="en-US"/>
+        </w:rPr>
+      </w:pPr>
+      <w:r>
+        <w:rPr>
+          <w:lang w:val="en-US"/>
+        </w:rPr>
+        <w:t>It contains a class that owned a generic algorithm to construct the model. This class is specialized to two classes: one dedicated to construct model of plug-ins and one dedicated to the construction of the feature.</w:t>
+      </w:r>
+    </w:p>
+    <w:p>
+      <w:pPr>
+        <w:rPr>
+          <w:lang w:val="en-US"/>
+        </w:rPr>
+      </w:pPr>
+      <w:r>
+        <w:rPr>
+          <w:lang w:val="en-US"/>
+        </w:rPr>
+        <w:t>Moreover this plug-in contain delegation pattern in order to retrieve information from plug-in stored in the workspace or in the platform.</w:t>
+      </w:r>
+    </w:p>
+    <w:p>
+      <w:pPr>
+        <w:pStyle w:val="Titre2"/>
+        <w:rPr>
+          <w:lang w:val="en-US"/>
+        </w:rPr>
+      </w:pPr>
+      <w:bookmarkStart w:id="19" w:name="_Toc372642762"/>
+      <w:r>
+        <w:rPr>
+          <w:lang w:val="en-US"/>
+        </w:rPr>
+        <w:t xml:space="preserve">The plug-in </w:t>
+      </w:r>
+      <w:r>
+        <w:rPr>
+          <w:lang w:val="en-US"/>
+        </w:rPr>
+        <w:t>org.eclipse.papyrus.adl4eclipsetool.assistant</w:t>
+      </w:r>
       <w:bookmarkEnd w:id="19"/>
-    </w:p>
-    <w:p>
-      <w:pPr>
-        <w:rPr>
-          <w:lang w:val="en-US"/>
-        </w:rPr>
-      </w:pPr>
-      <w:r>
-        <w:rPr>
-          <w:lang w:val="en-US"/>
-        </w:rPr>
-        <w:t xml:space="preserve">This plug-in contains algorithm to allow the creation </w:t>
-      </w:r>
-      <w:r>
-        <w:rPr>
-          <w:lang w:val="en-US"/>
-        </w:rPr>
-        <w:t>of model</w:t>
-      </w:r>
-      <w:r>
-        <w:rPr>
-          <w:lang w:val="en-US"/>
-        </w:rPr>
-        <w:t xml:space="preserve"> from the structure of plug-ins or feature.</w:t>
-      </w:r>
-    </w:p>
-    <w:p>
-      <w:pPr>
-        <w:rPr>
-          <w:lang w:val="en-US"/>
-        </w:rPr>
-      </w:pPr>
-      <w:r>
-        <w:rPr>
-          <w:lang w:val="en-US"/>
-        </w:rPr>
-        <w:t>It contains a class that owned a generic algorithm to construct the model. This class is specialized to two classes: one dedicated to construct model of plug-ins and one dedicated to the construction of the feature.</w:t>
-      </w:r>
-    </w:p>
-    <w:p>
-      <w:pPr>
-        <w:rPr>
-          <w:lang w:val="en-US"/>
-        </w:rPr>
-      </w:pPr>
-      <w:r>
-        <w:rPr>
-          <w:lang w:val="en-US"/>
-        </w:rPr>
-        <w:t>Moreover this plug-in contain delegation pattern in order to retrieve information from plug-in stored in the workspace or in the platform.</w:t>
-      </w:r>
-    </w:p>
-    <w:p>
-      <w:pPr>
-        <w:pStyle w:val="Titre2"/>
-        <w:rPr>
-          <w:lang w:val="en-US"/>
-        </w:rPr>
-      </w:pPr>
-      <w:bookmarkStart w:id="20" w:name="_Toc372642762"/>
-      <w:r>
-        <w:rPr>
-          <w:lang w:val="en-US"/>
-        </w:rPr>
-        <w:t xml:space="preserve">The plug-in </w:t>
-      </w:r>
-      <w:r>
-        <w:rPr>
-          <w:lang w:val="en-US"/>
-        </w:rPr>
-        <w:t>org.eclipse.papyrus.adl4eclipsetool.assistant</w:t>
-      </w:r>
-      <w:bookmarkEnd w:id="20"/>
     </w:p>
     <w:p>
       <w:pPr>
@@ -9717,7 +9765,7 @@
                     <pic:cNvPicPr/>
                   </pic:nvPicPr>
                   <pic:blipFill>
-                    <a:blip r:embed="rId17" cstate="print"/>
+                    <a:blip r:embed="rId18" cstate="print"/>
                     <a:srcRect l="1318" t="78131" r="-421"/>
                     <a:stretch>
                       <a:fillRect/>
@@ -9746,11 +9794,12 @@
           <w:lang w:val="en-US"/>
         </w:rPr>
       </w:pPr>
-      <w:bookmarkStart w:id="21" w:name="_Toc372642763"/>
-      <w:r>
-        <w:rPr>
-          <w:lang w:val="en-US"/>
-        </w:rPr>
+      <w:bookmarkStart w:id="20" w:name="_Toc372642763"/>
+      <w:r>
+        <w:rPr>
+          <w:lang w:val="en-US"/>
+        </w:rPr>
+        <w:lastRenderedPageBreak/>
         <w:t>Application</w:t>
       </w:r>
       <w:r>
@@ -9765,7 +9814,7 @@
         </w:rPr>
         <w:t>n Papyrus</w:t>
       </w:r>
-      <w:bookmarkEnd w:id="21"/>
+      <w:bookmarkEnd w:id="20"/>
     </w:p>
     <w:p>
       <w:pPr>
@@ -9804,41 +9853,27 @@
         <w:rPr>
           <w:lang w:val="en-US"/>
         </w:rPr>
+        <w:t xml:space="preserve"> plugin</w:t>
+      </w:r>
+      <w:r>
+        <w:rPr>
+          <w:lang w:val="en-US"/>
+        </w:rPr>
+        <w:t xml:space="preserve">s </w:t>
+      </w:r>
+      <w:proofErr w:type="gramStart"/>
+      <w:r>
+        <w:rPr>
+          <w:lang w:val="en-US"/>
+        </w:rPr>
+        <w:t xml:space="preserve">260 </w:t>
+      </w:r>
+      <w:r>
+        <w:rPr>
+          <w:lang w:val="en-US"/>
+        </w:rPr>
         <w:t xml:space="preserve"> </w:t>
       </w:r>
-      <w:proofErr w:type="spellStart"/>
-      <w:r>
-        <w:rPr>
-          <w:lang w:val="en-US"/>
-        </w:rPr>
-        <w:t>plugin</w:t>
-      </w:r>
-      <w:r>
-        <w:rPr>
-          <w:lang w:val="en-US"/>
-        </w:rPr>
-        <w:t>s</w:t>
-      </w:r>
-      <w:proofErr w:type="spellEnd"/>
-      <w:r>
-        <w:rPr>
-          <w:lang w:val="en-US"/>
-        </w:rPr>
-        <w:t xml:space="preserve"> </w:t>
-      </w:r>
-      <w:proofErr w:type="gramStart"/>
-      <w:r>
-        <w:rPr>
-          <w:lang w:val="en-US"/>
-        </w:rPr>
-        <w:t xml:space="preserve">260 </w:t>
-      </w:r>
-      <w:r>
-        <w:rPr>
-          <w:lang w:val="en-US"/>
-        </w:rPr>
-        <w:t xml:space="preserve"> </w:t>
-      </w:r>
       <w:r>
         <w:rPr>
           <w:lang w:val="en-US"/>
@@ -9850,16 +9885,8 @@
         <w:rPr>
           <w:lang w:val="en-US"/>
         </w:rPr>
-        <w:t xml:space="preserve"> 180 required </w:t>
-      </w:r>
-      <w:proofErr w:type="spellStart"/>
-      <w:r>
-        <w:rPr>
-          <w:lang w:val="en-US"/>
-        </w:rPr>
-        <w:t>plugins</w:t>
-      </w:r>
-      <w:proofErr w:type="spellEnd"/>
+        <w:t xml:space="preserve"> 180 required plugins</w:t>
+      </w:r>
     </w:p>
     <w:p>
       <w:pPr>
@@ -9925,7 +9952,7 @@
                     <pic:cNvPicPr/>
                   </pic:nvPicPr>
                   <pic:blipFill>
-                    <a:blip r:embed="rId18" cstate="print"/>
+                    <a:blip r:embed="rId19" cstate="print"/>
                     <a:stretch>
                       <a:fillRect/>
                     </a:stretch>
@@ -9953,12 +9980,11 @@
           <w:lang w:val="en-US"/>
         </w:rPr>
       </w:pPr>
-      <w:bookmarkStart w:id="22" w:name="_Toc372642764"/>
-      <w:r>
-        <w:rPr>
-          <w:lang w:val="en-US"/>
-        </w:rPr>
-        <w:lastRenderedPageBreak/>
+      <w:bookmarkStart w:id="21" w:name="_Toc372642764"/>
+      <w:r>
+        <w:rPr>
+          <w:lang w:val="en-US"/>
+        </w:rPr>
         <w:t>Perspective</w:t>
       </w:r>
       <w:r>
@@ -9967,65 +9993,65 @@
         </w:rPr>
         <w:t>s</w:t>
       </w:r>
+      <w:bookmarkEnd w:id="21"/>
+    </w:p>
+    <w:p>
+      <w:pPr>
+        <w:rPr>
+          <w:lang w:val="en-US"/>
+        </w:rPr>
+      </w:pPr>
+      <w:r>
+        <w:rPr>
+          <w:lang w:val="en-US"/>
+        </w:rPr>
+        <w:t>Link to model requirements model done in AGESYS</w:t>
+      </w:r>
+    </w:p>
+    <w:p>
+      <w:pPr>
+        <w:rPr>
+          <w:lang w:val="en-US"/>
+        </w:rPr>
+      </w:pPr>
+      <w:r>
+        <w:rPr>
+          <w:lang w:val="en-US"/>
+        </w:rPr>
+        <w:t>Perform the generation of plug-in and feature. Allow round-trip.</w:t>
+      </w:r>
+    </w:p>
+    <w:p>
+      <w:pPr>
+        <w:rPr>
+          <w:lang w:val="en-US"/>
+        </w:rPr>
+      </w:pPr>
+      <w:r>
+        <w:rPr>
+          <w:lang w:val="en-US"/>
+        </w:rPr>
+        <w:t>Compare with wanted architecture: detect unwanted dependencies…</w:t>
+      </w:r>
+    </w:p>
+    <w:p>
+      <w:pPr>
+        <w:pStyle w:val="Titre1"/>
+        <w:rPr>
+          <w:lang w:val="en-US"/>
+        </w:rPr>
+      </w:pPr>
+      <w:bookmarkStart w:id="22" w:name="_Toc372642765"/>
+      <w:r>
+        <w:rPr>
+          <w:lang w:val="en-US"/>
+        </w:rPr>
+        <w:t>References</w:t>
+      </w:r>
       <w:bookmarkEnd w:id="22"/>
     </w:p>
     <w:p>
       <w:pPr>
-        <w:rPr>
-          <w:lang w:val="en-US"/>
-        </w:rPr>
-      </w:pPr>
-      <w:r>
-        <w:rPr>
-          <w:lang w:val="en-US"/>
-        </w:rPr>
-        <w:t>Link to model requirements model done in AGESYS</w:t>
-      </w:r>
-    </w:p>
-    <w:p>
-      <w:pPr>
-        <w:rPr>
-          <w:lang w:val="en-US"/>
-        </w:rPr>
-      </w:pPr>
-      <w:r>
-        <w:rPr>
-          <w:lang w:val="en-US"/>
-        </w:rPr>
-        <w:t>Perform the generation of plug-in and feature. Allow round-trip.</w:t>
-      </w:r>
-    </w:p>
-    <w:p>
-      <w:pPr>
-        <w:rPr>
-          <w:lang w:val="en-US"/>
-        </w:rPr>
-      </w:pPr>
-      <w:r>
-        <w:rPr>
-          <w:lang w:val="en-US"/>
-        </w:rPr>
-        <w:t>Compare with wanted architecture: detect unwanted dependencies…</w:t>
-      </w:r>
-    </w:p>
-    <w:p>
-      <w:pPr>
-        <w:pStyle w:val="Titre1"/>
-        <w:rPr>
-          <w:lang w:val="en-US"/>
-        </w:rPr>
-      </w:pPr>
-      <w:bookmarkStart w:id="23" w:name="_Toc372642765"/>
-      <w:r>
-        <w:rPr>
-          <w:lang w:val="en-US"/>
-        </w:rPr>
-        <w:t>References</w:t>
-      </w:r>
-      <w:bookmarkEnd w:id="23"/>
-    </w:p>
-    <w:p>
-      <w:pPr>
         <w:pStyle w:val="Bibliographie"/>
         <w:rPr>
           <w:rFonts w:ascii="Century Schoolbook" w:hAnsi="Century Schoolbook"/>
@@ -10063,109 +10089,28 @@
           <w:lang w:val="en-US"/>
         </w:rPr>
         <w:tab/>
-        <w:t xml:space="preserve">“Help - Platform Plug-in Developer Guide - Eclipse Platform.” </w:t>
-      </w:r>
-      <w:proofErr w:type="gramStart"/>
-      <w:r>
+        <w:t>“Help - Platform Plug-in Developer Guide - Eclipse Platform.” [Online]. Available: http://help.eclipse.org/juno/index.jsp?topic=%2Forg.eclipse.platform.doc.isv%2Freference%2Fmisc%2Fbundle_manifest.html. [Accessed: 19-Nov-2013].</w:t>
+      </w:r>
+    </w:p>
+    <w:p>
+      <w:pPr>
+        <w:pStyle w:val="Bibliographie"/>
         <w:rPr>
           <w:rFonts w:ascii="Century Schoolbook" w:hAnsi="Century Schoolbook"/>
-          <w:lang w:val="en-US"/>
-        </w:rPr>
-        <w:t>[Online].</w:t>
-      </w:r>
-      <w:proofErr w:type="gramEnd"/>
+        </w:rPr>
+      </w:pPr>
       <w:r>
         <w:rPr>
           <w:rFonts w:ascii="Century Schoolbook" w:hAnsi="Century Schoolbook"/>
-          <w:lang w:val="en-US"/>
-        </w:rPr>
-        <w:t xml:space="preserve"> Available: http://help.eclipse.org/juno/index.jsp?topic=%2Forg.eclipse.platform.doc.isv%2Freference%2Fmisc%2Fbundle_manifest.html. </w:t>
-      </w:r>
-      <w:proofErr w:type="gramStart"/>
+        </w:rPr>
+        <w:t>[2]</w:t>
+      </w:r>
       <w:r>
         <w:rPr>
           <w:rFonts w:ascii="Century Schoolbook" w:hAnsi="Century Schoolbook"/>
-          <w:lang w:val="en-US"/>
-        </w:rPr>
-        <w:t>[Accessed: 19-Nov-2013].</w:t>
-      </w:r>
-      <w:proofErr w:type="gramEnd"/>
-    </w:p>
-    <w:p>
-      <w:pPr>
-        <w:pStyle w:val="Bibliographie"/>
-        <w:rPr>
-          <w:rFonts w:ascii="Century Schoolbook" w:hAnsi="Century Schoolbook"/>
-        </w:rPr>
-      </w:pPr>
-      <w:r>
-        <w:rPr>
-          <w:rFonts w:ascii="Century Schoolbook" w:hAnsi="Century Schoolbook"/>
-        </w:rPr>
-        <w:t>[2]</w:t>
-      </w:r>
-      <w:r>
-        <w:rPr>
-          <w:rFonts w:ascii="Century Schoolbook" w:hAnsi="Century Schoolbook"/>
         </w:rPr>
         <w:tab/>
-        <w:t>O. Alliance, “</w:t>
-      </w:r>
-      <w:proofErr w:type="spellStart"/>
-      <w:r>
-        <w:rPr>
-          <w:rFonts w:ascii="Century Schoolbook" w:hAnsi="Century Schoolbook"/>
-        </w:rPr>
-        <w:t>OSGi</w:t>
-      </w:r>
-      <w:proofErr w:type="spellEnd"/>
-      <w:r>
-        <w:rPr>
-          <w:rFonts w:ascii="Century Schoolbook" w:hAnsi="Century Schoolbook"/>
-        </w:rPr>
-        <w:t xml:space="preserve"> Service Platform, </w:t>
-      </w:r>
-      <w:proofErr w:type="spellStart"/>
-      <w:r>
-        <w:rPr>
-          <w:rFonts w:ascii="Century Schoolbook" w:hAnsi="Century Schoolbook"/>
-        </w:rPr>
-        <w:t>Core</w:t>
-      </w:r>
-      <w:proofErr w:type="spellEnd"/>
-      <w:r>
-        <w:rPr>
-          <w:rFonts w:ascii="Century Schoolbook" w:hAnsi="Century Schoolbook"/>
-        </w:rPr>
-        <w:t xml:space="preserve"> </w:t>
-      </w:r>
-      <w:proofErr w:type="spellStart"/>
-      <w:r>
-        <w:rPr>
-          <w:rFonts w:ascii="Century Schoolbook" w:hAnsi="Century Schoolbook"/>
-        </w:rPr>
-        <w:t>Specification</w:t>
-      </w:r>
-      <w:proofErr w:type="spellEnd"/>
-      <w:r>
-        <w:rPr>
-          <w:rFonts w:ascii="Century Schoolbook" w:hAnsi="Century Schoolbook"/>
-        </w:rPr>
-        <w:t xml:space="preserve">, Release 5,” </w:t>
-      </w:r>
-      <w:proofErr w:type="spellStart"/>
-      <w:r>
-        <w:rPr>
-          <w:rFonts w:ascii="Century Schoolbook" w:hAnsi="Century Schoolbook"/>
-        </w:rPr>
-        <w:t>aQute</w:t>
-      </w:r>
-      <w:proofErr w:type="spellEnd"/>
-      <w:r>
-        <w:rPr>
-          <w:rFonts w:ascii="Century Schoolbook" w:hAnsi="Century Schoolbook"/>
-        </w:rPr>
-        <w:t>, Mar. 2012.</w:t>
+        <w:t>O. Alliance, “OSGi Service Platform, Core Specification, Release 5,” aQute, Mar. 2012.</w:t>
       </w:r>
     </w:p>
     <w:p>
@@ -10193,7 +10138,7 @@
 </file>
 
 <file path=word/numbering.xml><?xml version="1.0" encoding="utf-8"?>
-<w:numbering xmlns:ve="http://schemas.openxmlformats.org/markup-compatibility/2006" xmlns:o="urn:schemas-microsoft-com:office:office" xmlns:r="http://schemas.openxmlformats.org/officeDocument/2006/relationships" xmlns:m="http://schemas.openxmlformats.org/officeDocument/2006/math" xmlns:v="urn:schemas-microsoft-com:vml" xmlns:wp="http://schemas.openxmlformats.org/drawingml/2006/wordprocessingDrawing" xmlns:w10="urn:schemas-microsoft-com:office:word" xmlns:w="http://schemas.openxmlformats.org/wordprocessingml/2006/main" xmlns:wne="http://schemas.microsoft.com/office/word/2006/wordml">
+<w:numbering xmlns:wpc="http://schemas.microsoft.com/office/word/2010/wordprocessingCanvas" xmlns:mc="http://schemas.openxmlformats.org/markup-compatibility/2006" xmlns:o="urn:schemas-microsoft-com:office:office" xmlns:r="http://schemas.openxmlformats.org/officeDocument/2006/relationships" xmlns:m="http://schemas.openxmlformats.org/officeDocument/2006/math" xmlns:v="urn:schemas-microsoft-com:vml" xmlns:wp14="http://schemas.microsoft.com/office/word/2010/wordprocessingDrawing" xmlns:wp="http://schemas.openxmlformats.org/drawingml/2006/wordprocessingDrawing" xmlns:w10="urn:schemas-microsoft-com:office:word" xmlns:w="http://schemas.openxmlformats.org/wordprocessingml/2006/main" xmlns:w14="http://schemas.microsoft.com/office/word/2010/wordml" xmlns:wpg="http://schemas.microsoft.com/office/word/2010/wordprocessingGroup" xmlns:wpi="http://schemas.microsoft.com/office/word/2010/wordprocessingInk" xmlns:wne="http://schemas.microsoft.com/office/word/2006/wordml" xmlns:wps="http://schemas.microsoft.com/office/word/2010/wordprocessingShape" mc:Ignorable="w14 wp14">
   <w:abstractNum w:abstractNumId="0">
     <w:nsid w:val="00B25B13"/>
     <w:multiLevelType w:val="hybridMultilevel"/>
@@ -11900,6 +11845,118 @@
       <w:lvlJc w:val="left"/>
       <w:pPr>
         <w:ind w:left="6480" w:hanging="360"/>
+      </w:pPr>
+      <w:rPr>
+        <w:rFonts w:ascii="Wingdings" w:hAnsi="Wingdings" w:hint="default"/>
+      </w:rPr>
+    </w:lvl>
+  </w:abstractNum>
+  <w:abstractNum w:abstractNumId="15">
+    <w:nsid w:val="7EB776B5"/>
+    <w:multiLevelType w:val="hybridMultilevel"/>
+    <w:tmpl w:val="912EF72E"/>
+    <w:lvl w:ilvl="0" w:tplc="D764CB30">
+      <w:numFmt w:val="bullet"/>
+      <w:lvlText w:val="-"/>
+      <w:lvlJc w:val="left"/>
+      <w:pPr>
+        <w:ind w:left="1773" w:hanging="360"/>
+      </w:pPr>
+      <w:rPr>
+        <w:rFonts w:ascii="Century Schoolbook" w:eastAsiaTheme="minorHAnsi" w:hAnsi="Century Schoolbook" w:cstheme="minorBidi" w:hint="default"/>
+      </w:rPr>
+    </w:lvl>
+    <w:lvl w:ilvl="1" w:tplc="040C0003" w:tentative="1">
+      <w:start w:val="1"/>
+      <w:numFmt w:val="bullet"/>
+      <w:lvlText w:val="o"/>
+      <w:lvlJc w:val="left"/>
+      <w:pPr>
+        <w:ind w:left="2493" w:hanging="360"/>
+      </w:pPr>
+      <w:rPr>
+        <w:rFonts w:ascii="Courier New" w:hAnsi="Courier New" w:cs="Courier New" w:hint="default"/>
+      </w:rPr>
+    </w:lvl>
+    <w:lvl w:ilvl="2" w:tplc="040C0005" w:tentative="1">
+      <w:start w:val="1"/>
+      <w:numFmt w:val="bullet"/>
+      <w:lvlText w:val=""/>
+      <w:lvlJc w:val="left"/>
+      <w:pPr>
+        <w:ind w:left="3213" w:hanging="360"/>
+      </w:pPr>
+      <w:rPr>
+        <w:rFonts w:ascii="Wingdings" w:hAnsi="Wingdings" w:hint="default"/>
+      </w:rPr>
+    </w:lvl>
+    <w:lvl w:ilvl="3" w:tplc="040C0001" w:tentative="1">
+      <w:start w:val="1"/>
+      <w:numFmt w:val="bullet"/>
+      <w:lvlText w:val=""/>
+      <w:lvlJc w:val="left"/>
+      <w:pPr>
+        <w:ind w:left="3933" w:hanging="360"/>
+      </w:pPr>
+      <w:rPr>
+        <w:rFonts w:ascii="Symbol" w:hAnsi="Symbol" w:hint="default"/>
+      </w:rPr>
+    </w:lvl>
+    <w:lvl w:ilvl="4" w:tplc="040C0003" w:tentative="1">
+      <w:start w:val="1"/>
+      <w:numFmt w:val="bullet"/>
+      <w:lvlText w:val="o"/>
+      <w:lvlJc w:val="left"/>
+      <w:pPr>
+        <w:ind w:left="4653" w:hanging="360"/>
+      </w:pPr>
+      <w:rPr>
+        <w:rFonts w:ascii="Courier New" w:hAnsi="Courier New" w:cs="Courier New" w:hint="default"/>
+      </w:rPr>
+    </w:lvl>
+    <w:lvl w:ilvl="5" w:tplc="040C0005" w:tentative="1">
+      <w:start w:val="1"/>
+      <w:numFmt w:val="bullet"/>
+      <w:lvlText w:val=""/>
+      <w:lvlJc w:val="left"/>
+      <w:pPr>
+        <w:ind w:left="5373" w:hanging="360"/>
+      </w:pPr>
+      <w:rPr>
+        <w:rFonts w:ascii="Wingdings" w:hAnsi="Wingdings" w:hint="default"/>
+      </w:rPr>
+    </w:lvl>
+    <w:lvl w:ilvl="6" w:tplc="040C0001" w:tentative="1">
+      <w:start w:val="1"/>
+      <w:numFmt w:val="bullet"/>
+      <w:lvlText w:val=""/>
+      <w:lvlJc w:val="left"/>
+      <w:pPr>
+        <w:ind w:left="6093" w:hanging="360"/>
+      </w:pPr>
+      <w:rPr>
+        <w:rFonts w:ascii="Symbol" w:hAnsi="Symbol" w:hint="default"/>
+      </w:rPr>
+    </w:lvl>
+    <w:lvl w:ilvl="7" w:tplc="040C0003" w:tentative="1">
+      <w:start w:val="1"/>
+      <w:numFmt w:val="bullet"/>
+      <w:lvlText w:val="o"/>
+      <w:lvlJc w:val="left"/>
+      <w:pPr>
+        <w:ind w:left="6813" w:hanging="360"/>
+      </w:pPr>
+      <w:rPr>
+        <w:rFonts w:ascii="Courier New" w:hAnsi="Courier New" w:cs="Courier New" w:hint="default"/>
+      </w:rPr>
+    </w:lvl>
+    <w:lvl w:ilvl="8" w:tplc="040C0005" w:tentative="1">
+      <w:start w:val="1"/>
+      <w:numFmt w:val="bullet"/>
+      <w:lvlText w:val=""/>
+      <w:lvlJc w:val="left"/>
+      <w:pPr>
+        <w:ind w:left="7533" w:hanging="360"/>
       </w:pPr>
       <w:rPr>
         <w:rFonts w:ascii="Wingdings" w:hAnsi="Wingdings" w:hint="default"/>
@@ -11957,11 +12014,14 @@
   <w:num w:numId="17">
     <w:abstractNumId w:val="3"/>
   </w:num>
+  <w:num w:numId="18">
+    <w:abstractNumId w:val="15"/>
+  </w:num>
 </w:numbering>
 </file>
 
 <file path=word/styles.xml><?xml version="1.0" encoding="utf-8"?>
-<w:styles xmlns:r="http://schemas.openxmlformats.org/officeDocument/2006/relationships" xmlns:w="http://schemas.openxmlformats.org/wordprocessingml/2006/main">
+<w:styles xmlns:mc="http://schemas.openxmlformats.org/markup-compatibility/2006" xmlns:r="http://schemas.openxmlformats.org/officeDocument/2006/relationships" xmlns:w="http://schemas.openxmlformats.org/wordprocessingml/2006/main" xmlns:w14="http://schemas.microsoft.com/office/word/2010/wordml" mc:Ignorable="w14">
   <w:docDefaults>
     <w:rPrDefault>
       <w:rPr>
@@ -12226,6 +12286,7 @@
   <w:style w:type="character" w:default="1" w:styleId="Policepardfaut">
     <w:name w:val="Default Paragraph Font"/>
     <w:uiPriority w:val="1"/>
+    <w:semiHidden/>
     <w:unhideWhenUsed/>
   </w:style>
   <w:style w:type="table" w:default="1" w:styleId="TableauNormal">
@@ -12233,7 +12294,6 @@
     <w:uiPriority w:val="99"/>
     <w:semiHidden/>
     <w:unhideWhenUsed/>
-    <w:qFormat/>
     <w:tblPr>
       <w:tblInd w:w="0" w:type="dxa"/>
       <w:tblCellMar>
@@ -13383,7 +13443,7 @@
 </file>
 
 <file path=customXml/itemProps2.xml><?xml version="1.0" encoding="utf-8"?>
-<ds:datastoreItem xmlns:ds="http://schemas.openxmlformats.org/officeDocument/2006/customXml" ds:itemID="{C025A094-FB51-4B42-A3BA-17207F9C8933}">
+<ds:datastoreItem xmlns:ds="http://schemas.openxmlformats.org/officeDocument/2006/customXml" ds:itemID="{8E6C100F-3846-476C-8552-462B4A92C6C1}">
   <ds:schemaRefs>
     <ds:schemaRef ds:uri="http://schemas.openxmlformats.org/officeDocument/2006/bibliography"/>
   </ds:schemaRefs>

</xml_diff>